<commit_message>
Kleine aanpassingen (naam, datum, klas etc in footer)
</commit_message>
<xml_diff>
--- a/Documentatie/Back-up procedure.docx
+++ b/Documentatie/Back-up procedure.docx
@@ -3,6 +3,8 @@
 <w:document xmlns:wpc="http://schemas.microsoft.com/office/word/2010/wordprocessingCanvas" xmlns:mc="http://schemas.openxmlformats.org/markup-compatibility/2006" xmlns:o="urn:schemas-microsoft-com:office:office" xmlns:r="http://schemas.openxmlformats.org/officeDocument/2006/relationships" xmlns:m="http://schemas.openxmlformats.org/officeDocument/2006/math" xmlns:v="urn:schemas-microsoft-com:vml" xmlns:wp14="http://schemas.microsoft.com/office/word/2010/wordprocessingDrawing" xmlns:wp="http://schemas.openxmlformats.org/drawingml/2006/wordprocessingDrawing" xmlns:w10="urn:schemas-microsoft-com:office:word" xmlns:w="http://schemas.openxmlformats.org/wordprocessingml/2006/main" xmlns:w14="http://schemas.microsoft.com/office/word/2010/wordml" xmlns:wpg="http://schemas.microsoft.com/office/word/2010/wordprocessingGroup" xmlns:wpi="http://schemas.microsoft.com/office/word/2010/wordprocessingInk" xmlns:wne="http://schemas.microsoft.com/office/word/2006/wordml" xmlns:wps="http://schemas.microsoft.com/office/word/2010/wordprocessingShape" mc:Ignorable="w14 wp14">
   <w:body>
     <w:p>
+      <w:bookmarkStart w:id="0" w:name="_GoBack"/>
+      <w:bookmarkEnd w:id="0"/>
       <w:r>
         <w:t xml:space="preserve">Voor het instellen van een back-up procedure is er gekozen voor </w:t>
       </w:r>
@@ -56,8 +58,6 @@
       <w:r>
         <w:t>de</w:t>
       </w:r>
-      <w:bookmarkStart w:id="0" w:name="_GoBack"/>
-      <w:bookmarkEnd w:id="0"/>
       <w:r>
         <w:t xml:space="preserve"> eerder</w:t>
       </w:r>
@@ -231,9 +231,12 @@
     <w:sectPr>
       <w:headerReference w:type="default" r:id="rId10"/>
       <w:footerReference w:type="default" r:id="rId11"/>
+      <w:headerReference w:type="first" r:id="rId12"/>
+      <w:footerReference w:type="first" r:id="rId13"/>
       <w:pgSz w:w="11906" w:h="16838"/>
       <w:pgMar w:top="1417" w:right="1417" w:bottom="1417" w:left="1417" w:header="708" w:footer="708" w:gutter="0"/>
       <w:cols w:space="708"/>
+      <w:titlePg/>
       <w:docGrid w:linePitch="360"/>
     </w:sectPr>
   </w:body>
@@ -277,7 +280,7 @@
         <w:lang w:eastAsia="nl-NL"/>
       </w:rPr>
       <w:drawing>
-        <wp:anchor distT="0" distB="0" distL="114300" distR="114300" simplePos="0" relativeHeight="251659264" behindDoc="0" locked="0" layoutInCell="1" allowOverlap="1" wp14:anchorId="7CD438E5" wp14:editId="7497ACB0">
+        <wp:anchor distT="0" distB="0" distL="114300" distR="114300" simplePos="0" relativeHeight="251659264" behindDoc="0" locked="0" layoutInCell="1" allowOverlap="1" wp14:anchorId="0B6367B8" wp14:editId="7F8EC2B3">
           <wp:simplePos x="0" y="0"/>
           <wp:positionH relativeFrom="column">
             <wp:posOffset>3568065</wp:posOffset>
@@ -288,7 +291,7 @@
           <wp:extent cx="2579370" cy="1155700"/>
           <wp:effectExtent l="0" t="0" r="0" b="0"/>
           <wp:wrapNone/>
-          <wp:docPr id="4" name="Afbeelding 4" descr="C:\Users\Menno\Downloads\cooltext176421591319177.png"/>
+          <wp:docPr id="3" name="Afbeelding 3" descr="C:\Users\Menno\Downloads\cooltext176421591319177.png"/>
           <wp:cNvGraphicFramePr>
             <a:graphicFrameLocks xmlns:a="http://schemas.openxmlformats.org/drawingml/2006/main" noChangeAspect="1"/>
           </wp:cNvGraphicFramePr>
@@ -364,11 +367,250 @@
       <w:pStyle w:val="Voettekst"/>
     </w:pPr>
     <w:r>
-      <w:t>Datum: 13</w:t>
+      <w:t>Datum: 13-04-2016</w:t>
+    </w:r>
+  </w:p>
+  <w:p>
+    <w:pPr>
+      <w:pStyle w:val="Voettekst"/>
+      <w:jc w:val="right"/>
+    </w:pPr>
+  </w:p>
+  <w:p>
+    <w:pPr>
+      <w:pStyle w:val="Voettekst"/>
+      <w:jc w:val="right"/>
+      <w:rPr>
+        <w:b/>
+      </w:rPr>
+    </w:pPr>
+    <w:sdt>
+      <w:sdtPr>
+        <w:rPr>
+          <w:b/>
+        </w:rPr>
+        <w:id w:val="-1006057514"/>
+        <w:docPartObj>
+          <w:docPartGallery w:val="Page Numbers (Bottom of Page)"/>
+          <w:docPartUnique/>
+        </w:docPartObj>
+      </w:sdtPr>
+      <w:sdtContent>
+        <w:r>
+          <w:rPr>
+            <w:b/>
+          </w:rPr>
+          <w:t xml:space="preserve">| </w:t>
+        </w:r>
+        <w:r>
+          <w:rPr>
+            <w:b/>
+          </w:rPr>
+          <w:fldChar w:fldCharType="begin"/>
+        </w:r>
+        <w:r>
+          <w:rPr>
+            <w:b/>
+          </w:rPr>
+          <w:instrText>PAGE   \* MERGEFORMAT</w:instrText>
+        </w:r>
+        <w:r>
+          <w:rPr>
+            <w:b/>
+          </w:rPr>
+          <w:fldChar w:fldCharType="separate"/>
+        </w:r>
+        <w:r>
+          <w:rPr>
+            <w:b/>
+            <w:noProof/>
+          </w:rPr>
+          <w:t>2</w:t>
+        </w:r>
+        <w:r>
+          <w:rPr>
+            <w:b/>
+          </w:rPr>
+          <w:fldChar w:fldCharType="end"/>
+        </w:r>
+      </w:sdtContent>
+    </w:sdt>
+  </w:p>
+  <w:p>
+    <w:pPr>
+      <w:pStyle w:val="Voettekst"/>
+    </w:pPr>
+  </w:p>
+</w:ftr>
+</file>
+
+<file path=word/footer2.xml><?xml version="1.0" encoding="utf-8"?>
+<w:ftr xmlns:wpc="http://schemas.microsoft.com/office/word/2010/wordprocessingCanvas" xmlns:mc="http://schemas.openxmlformats.org/markup-compatibility/2006" xmlns:o="urn:schemas-microsoft-com:office:office" xmlns:r="http://schemas.openxmlformats.org/officeDocument/2006/relationships" xmlns:m="http://schemas.openxmlformats.org/officeDocument/2006/math" xmlns:v="urn:schemas-microsoft-com:vml" xmlns:wp14="http://schemas.microsoft.com/office/word/2010/wordprocessingDrawing" xmlns:wp="http://schemas.openxmlformats.org/drawingml/2006/wordprocessingDrawing" xmlns:w10="urn:schemas-microsoft-com:office:word" xmlns:w="http://schemas.openxmlformats.org/wordprocessingml/2006/main" xmlns:w14="http://schemas.microsoft.com/office/word/2010/wordml" xmlns:wpg="http://schemas.microsoft.com/office/word/2010/wordprocessingGroup" xmlns:wpi="http://schemas.microsoft.com/office/word/2010/wordprocessingInk" xmlns:wne="http://schemas.microsoft.com/office/word/2006/wordml" xmlns:wps="http://schemas.microsoft.com/office/word/2010/wordprocessingShape" mc:Ignorable="w14 wp14">
+  <w:p>
+    <w:pPr>
+      <w:pStyle w:val="Voettekst"/>
+    </w:pPr>
+    <w:r>
+      <w:rPr>
+        <w:noProof/>
+        <w:lang w:eastAsia="nl-NL"/>
+      </w:rPr>
+      <w:drawing>
+        <wp:anchor distT="0" distB="0" distL="114300" distR="114300" simplePos="0" relativeHeight="251661312" behindDoc="0" locked="0" layoutInCell="1" allowOverlap="1" wp14:anchorId="39170FE9" wp14:editId="44CA2D4B">
+          <wp:simplePos x="0" y="0"/>
+          <wp:positionH relativeFrom="column">
+            <wp:posOffset>3568065</wp:posOffset>
+          </wp:positionH>
+          <wp:positionV relativeFrom="paragraph">
+            <wp:posOffset>-207717</wp:posOffset>
+          </wp:positionV>
+          <wp:extent cx="2579370" cy="1155700"/>
+          <wp:effectExtent l="0" t="0" r="0" b="0"/>
+          <wp:wrapNone/>
+          <wp:docPr id="5" name="Afbeelding 5" descr="C:\Users\Menno\Downloads\cooltext176421591319177.png"/>
+          <wp:cNvGraphicFramePr>
+            <a:graphicFrameLocks xmlns:a="http://schemas.openxmlformats.org/drawingml/2006/main" noChangeAspect="1"/>
+          </wp:cNvGraphicFramePr>
+          <a:graphic xmlns:a="http://schemas.openxmlformats.org/drawingml/2006/main">
+            <a:graphicData uri="http://schemas.openxmlformats.org/drawingml/2006/picture">
+              <pic:pic xmlns:pic="http://schemas.openxmlformats.org/drawingml/2006/picture">
+                <pic:nvPicPr>
+                  <pic:cNvPr id="0" name="Picture 1" descr="C:\Users\Menno\Downloads\cooltext176421591319177.png"/>
+                  <pic:cNvPicPr>
+                    <a:picLocks noChangeAspect="1" noChangeArrowheads="1"/>
+                  </pic:cNvPicPr>
+                </pic:nvPicPr>
+                <pic:blipFill>
+                  <a:blip r:embed="rId1">
+                    <a:extLst>
+                      <a:ext uri="{28A0092B-C50C-407E-A947-70E740481C1C}">
+                        <a14:useLocalDpi xmlns:a14="http://schemas.microsoft.com/office/drawing/2010/main" val="0"/>
+                      </a:ext>
+                    </a:extLst>
+                  </a:blip>
+                  <a:srcRect/>
+                  <a:stretch>
+                    <a:fillRect/>
+                  </a:stretch>
+                </pic:blipFill>
+                <pic:spPr bwMode="auto">
+                  <a:xfrm>
+                    <a:off x="0" y="0"/>
+                    <a:ext cx="2579370" cy="1155700"/>
+                  </a:xfrm>
+                  <a:prstGeom prst="rect">
+                    <a:avLst/>
+                  </a:prstGeom>
+                  <a:noFill/>
+                  <a:ln>
+                    <a:noFill/>
+                  </a:ln>
+                </pic:spPr>
+              </pic:pic>
+            </a:graphicData>
+          </a:graphic>
+          <wp14:sizeRelH relativeFrom="page">
+            <wp14:pctWidth>0</wp14:pctWidth>
+          </wp14:sizeRelH>
+          <wp14:sizeRelV relativeFrom="page">
+            <wp14:pctHeight>0</wp14:pctHeight>
+          </wp14:sizeRelV>
+        </wp:anchor>
+      </w:drawing>
     </w:r>
     <w:r>
-      <w:t>-04-2016</w:t>
+      <w:t>Naam: Menno van der Krift</w:t>
     </w:r>
+  </w:p>
+  <w:p>
+    <w:pPr>
+      <w:pStyle w:val="Voettekst"/>
+    </w:pPr>
+    <w:r>
+      <w:t>Klas: RIO4-MED3A</w:t>
+    </w:r>
+  </w:p>
+  <w:p>
+    <w:pPr>
+      <w:pStyle w:val="Voettekst"/>
+    </w:pPr>
+    <w:r>
+      <w:t>Projectleden: Menno van der Krift, Mike Oerlemans</w:t>
+    </w:r>
+  </w:p>
+  <w:p>
+    <w:pPr>
+      <w:pStyle w:val="Voettekst"/>
+    </w:pPr>
+    <w:r>
+      <w:t>Datum: 13-04-2016</w:t>
+    </w:r>
+  </w:p>
+  <w:p>
+    <w:pPr>
+      <w:pStyle w:val="Voettekst"/>
+      <w:jc w:val="right"/>
+    </w:pPr>
+  </w:p>
+  <w:p>
+    <w:pPr>
+      <w:pStyle w:val="Voettekst"/>
+      <w:jc w:val="right"/>
+      <w:rPr>
+        <w:b/>
+      </w:rPr>
+    </w:pPr>
+    <w:sdt>
+      <w:sdtPr>
+        <w:rPr>
+          <w:b/>
+        </w:rPr>
+        <w:id w:val="-1262597432"/>
+        <w:docPartObj>
+          <w:docPartGallery w:val="Page Numbers (Bottom of Page)"/>
+          <w:docPartUnique/>
+        </w:docPartObj>
+      </w:sdtPr>
+      <w:sdtContent>
+        <w:r>
+          <w:rPr>
+            <w:b/>
+          </w:rPr>
+          <w:t xml:space="preserve">| </w:t>
+        </w:r>
+        <w:r>
+          <w:rPr>
+            <w:b/>
+          </w:rPr>
+          <w:fldChar w:fldCharType="begin"/>
+        </w:r>
+        <w:r>
+          <w:rPr>
+            <w:b/>
+          </w:rPr>
+          <w:instrText>PAGE   \* MERGEFORMAT</w:instrText>
+        </w:r>
+        <w:r>
+          <w:rPr>
+            <w:b/>
+          </w:rPr>
+          <w:fldChar w:fldCharType="separate"/>
+        </w:r>
+        <w:r>
+          <w:rPr>
+            <w:b/>
+            <w:noProof/>
+          </w:rPr>
+          <w:t>1</w:t>
+        </w:r>
+        <w:r>
+          <w:rPr>
+            <w:b/>
+          </w:rPr>
+          <w:fldChar w:fldCharType="end"/>
+        </w:r>
+      </w:sdtContent>
+    </w:sdt>
   </w:p>
 </w:ftr>
 </file>
@@ -399,6 +641,30 @@
 </file>
 
 <file path=word/header1.xml><?xml version="1.0" encoding="utf-8"?>
+<w:hdr xmlns:wpc="http://schemas.microsoft.com/office/word/2010/wordprocessingCanvas" xmlns:mc="http://schemas.openxmlformats.org/markup-compatibility/2006" xmlns:o="urn:schemas-microsoft-com:office:office" xmlns:r="http://schemas.openxmlformats.org/officeDocument/2006/relationships" xmlns:m="http://schemas.openxmlformats.org/officeDocument/2006/math" xmlns:v="urn:schemas-microsoft-com:vml" xmlns:wp14="http://schemas.microsoft.com/office/word/2010/wordprocessingDrawing" xmlns:wp="http://schemas.openxmlformats.org/drawingml/2006/wordprocessingDrawing" xmlns:w10="urn:schemas-microsoft-com:office:word" xmlns:w="http://schemas.openxmlformats.org/wordprocessingml/2006/main" xmlns:w14="http://schemas.microsoft.com/office/word/2010/wordml" xmlns:wpg="http://schemas.microsoft.com/office/word/2010/wordprocessingGroup" xmlns:wpi="http://schemas.microsoft.com/office/word/2010/wordprocessingInk" xmlns:wne="http://schemas.microsoft.com/office/word/2006/wordml" xmlns:wps="http://schemas.microsoft.com/office/word/2010/wordprocessingShape" mc:Ignorable="w14 wp14">
+  <w:p>
+    <w:pPr>
+      <w:pStyle w:val="Kop2"/>
+      <w:jc w:val="center"/>
+      <w:rPr>
+        <w:b w:val="0"/>
+        <w:sz w:val="24"/>
+        <w:szCs w:val="24"/>
+      </w:rPr>
+    </w:pPr>
+    <w:r>
+      <w:rPr>
+        <w:b w:val="0"/>
+        <w:sz w:val="24"/>
+        <w:szCs w:val="24"/>
+      </w:rPr>
+      <w:t>Back-up procedure</w:t>
+    </w:r>
+  </w:p>
+</w:hdr>
+</file>
+
+<file path=word/header2.xml><?xml version="1.0" encoding="utf-8"?>
 <w:hdr xmlns:wpc="http://schemas.microsoft.com/office/word/2010/wordprocessingCanvas" xmlns:mc="http://schemas.openxmlformats.org/markup-compatibility/2006" xmlns:o="urn:schemas-microsoft-com:office:office" xmlns:r="http://schemas.openxmlformats.org/officeDocument/2006/relationships" xmlns:m="http://schemas.openxmlformats.org/officeDocument/2006/math" xmlns:v="urn:schemas-microsoft-com:vml" xmlns:wp14="http://schemas.microsoft.com/office/word/2010/wordprocessingDrawing" xmlns:wp="http://schemas.openxmlformats.org/drawingml/2006/wordprocessingDrawing" xmlns:w10="urn:schemas-microsoft-com:office:word" xmlns:w="http://schemas.openxmlformats.org/wordprocessingml/2006/main" xmlns:w14="http://schemas.microsoft.com/office/word/2010/wordml" xmlns:wpg="http://schemas.microsoft.com/office/word/2010/wordprocessingGroup" xmlns:wpi="http://schemas.microsoft.com/office/word/2010/wordprocessingInk" xmlns:wne="http://schemas.microsoft.com/office/word/2006/wordml" xmlns:wps="http://schemas.microsoft.com/office/word/2010/wordprocessingShape" mc:Ignorable="w14 wp14">
   <w:p>
     <w:pPr>
@@ -571,6 +837,53 @@
     <w:name w:val="Normal"/>
     <w:qFormat/>
   </w:style>
+  <w:style w:type="paragraph" w:styleId="Kop1">
+    <w:name w:val="heading 1"/>
+    <w:basedOn w:val="Standaard"/>
+    <w:next w:val="Standaard"/>
+    <w:link w:val="Kop1Char"/>
+    <w:uiPriority w:val="9"/>
+    <w:qFormat/>
+    <w:rsid w:val="0094305D"/>
+    <w:pPr>
+      <w:keepNext/>
+      <w:keepLines/>
+      <w:spacing w:before="480" w:after="0"/>
+      <w:outlineLvl w:val="0"/>
+    </w:pPr>
+    <w:rPr>
+      <w:rFonts w:asciiTheme="majorHAnsi" w:eastAsiaTheme="majorEastAsia" w:hAnsiTheme="majorHAnsi" w:cstheme="majorBidi"/>
+      <w:b/>
+      <w:bCs/>
+      <w:color w:val="2E74B5" w:themeColor="accent1" w:themeShade="BF"/>
+      <w:sz w:val="28"/>
+      <w:szCs w:val="28"/>
+    </w:rPr>
+  </w:style>
+  <w:style w:type="paragraph" w:styleId="Kop2">
+    <w:name w:val="heading 2"/>
+    <w:basedOn w:val="Standaard"/>
+    <w:next w:val="Standaard"/>
+    <w:link w:val="Kop2Char"/>
+    <w:uiPriority w:val="9"/>
+    <w:unhideWhenUsed/>
+    <w:qFormat/>
+    <w:rsid w:val="002E7BE8"/>
+    <w:pPr>
+      <w:keepNext/>
+      <w:keepLines/>
+      <w:spacing w:before="200" w:after="0"/>
+      <w:outlineLvl w:val="1"/>
+    </w:pPr>
+    <w:rPr>
+      <w:rFonts w:asciiTheme="majorHAnsi" w:eastAsiaTheme="majorEastAsia" w:hAnsiTheme="majorHAnsi" w:cstheme="majorBidi"/>
+      <w:b/>
+      <w:bCs/>
+      <w:color w:val="5B9BD5" w:themeColor="accent1"/>
+      <w:sz w:val="26"/>
+      <w:szCs w:val="26"/>
+    </w:rPr>
+  </w:style>
   <w:style w:type="character" w:default="1" w:styleId="Standaardalinea-lettertype">
     <w:name w:val="Default Paragraph Font"/>
     <w:uiPriority w:val="1"/>
@@ -728,6 +1041,36 @@
       <w:color w:val="5B9BD5" w:themeColor="accent1"/>
       <w:sz w:val="18"/>
       <w:szCs w:val="18"/>
+    </w:rPr>
+  </w:style>
+  <w:style w:type="character" w:customStyle="1" w:styleId="Kop2Char">
+    <w:name w:val="Kop 2 Char"/>
+    <w:basedOn w:val="Standaardalinea-lettertype"/>
+    <w:link w:val="Kop2"/>
+    <w:uiPriority w:val="9"/>
+    <w:rsid w:val="002E7BE8"/>
+    <w:rPr>
+      <w:rFonts w:asciiTheme="majorHAnsi" w:eastAsiaTheme="majorEastAsia" w:hAnsiTheme="majorHAnsi" w:cstheme="majorBidi"/>
+      <w:b/>
+      <w:bCs/>
+      <w:color w:val="5B9BD5" w:themeColor="accent1"/>
+      <w:sz w:val="26"/>
+      <w:szCs w:val="26"/>
+    </w:rPr>
+  </w:style>
+  <w:style w:type="character" w:customStyle="1" w:styleId="Kop1Char">
+    <w:name w:val="Kop 1 Char"/>
+    <w:basedOn w:val="Standaardalinea-lettertype"/>
+    <w:link w:val="Kop1"/>
+    <w:uiPriority w:val="9"/>
+    <w:rsid w:val="0094305D"/>
+    <w:rPr>
+      <w:rFonts w:asciiTheme="majorHAnsi" w:eastAsiaTheme="majorEastAsia" w:hAnsiTheme="majorHAnsi" w:cstheme="majorBidi"/>
+      <w:b/>
+      <w:bCs/>
+      <w:color w:val="2E74B5" w:themeColor="accent1" w:themeShade="BF"/>
+      <w:sz w:val="28"/>
+      <w:szCs w:val="28"/>
     </w:rPr>
   </w:style>
 </w:styles>
@@ -893,6 +1236,53 @@
     <w:name w:val="Normal"/>
     <w:qFormat/>
   </w:style>
+  <w:style w:type="paragraph" w:styleId="Kop1">
+    <w:name w:val="heading 1"/>
+    <w:basedOn w:val="Standaard"/>
+    <w:next w:val="Standaard"/>
+    <w:link w:val="Kop1Char"/>
+    <w:uiPriority w:val="9"/>
+    <w:qFormat/>
+    <w:rsid w:val="0094305D"/>
+    <w:pPr>
+      <w:keepNext/>
+      <w:keepLines/>
+      <w:spacing w:before="480" w:after="0"/>
+      <w:outlineLvl w:val="0"/>
+    </w:pPr>
+    <w:rPr>
+      <w:rFonts w:asciiTheme="majorHAnsi" w:eastAsiaTheme="majorEastAsia" w:hAnsiTheme="majorHAnsi" w:cstheme="majorBidi"/>
+      <w:b/>
+      <w:bCs/>
+      <w:color w:val="2E74B5" w:themeColor="accent1" w:themeShade="BF"/>
+      <w:sz w:val="28"/>
+      <w:szCs w:val="28"/>
+    </w:rPr>
+  </w:style>
+  <w:style w:type="paragraph" w:styleId="Kop2">
+    <w:name w:val="heading 2"/>
+    <w:basedOn w:val="Standaard"/>
+    <w:next w:val="Standaard"/>
+    <w:link w:val="Kop2Char"/>
+    <w:uiPriority w:val="9"/>
+    <w:unhideWhenUsed/>
+    <w:qFormat/>
+    <w:rsid w:val="002E7BE8"/>
+    <w:pPr>
+      <w:keepNext/>
+      <w:keepLines/>
+      <w:spacing w:before="200" w:after="0"/>
+      <w:outlineLvl w:val="1"/>
+    </w:pPr>
+    <w:rPr>
+      <w:rFonts w:asciiTheme="majorHAnsi" w:eastAsiaTheme="majorEastAsia" w:hAnsiTheme="majorHAnsi" w:cstheme="majorBidi"/>
+      <w:b/>
+      <w:bCs/>
+      <w:color w:val="5B9BD5" w:themeColor="accent1"/>
+      <w:sz w:val="26"/>
+      <w:szCs w:val="26"/>
+    </w:rPr>
+  </w:style>
   <w:style w:type="character" w:default="1" w:styleId="Standaardalinea-lettertype">
     <w:name w:val="Default Paragraph Font"/>
     <w:uiPriority w:val="1"/>
@@ -1050,6 +1440,36 @@
       <w:color w:val="5B9BD5" w:themeColor="accent1"/>
       <w:sz w:val="18"/>
       <w:szCs w:val="18"/>
+    </w:rPr>
+  </w:style>
+  <w:style w:type="character" w:customStyle="1" w:styleId="Kop2Char">
+    <w:name w:val="Kop 2 Char"/>
+    <w:basedOn w:val="Standaardalinea-lettertype"/>
+    <w:link w:val="Kop2"/>
+    <w:uiPriority w:val="9"/>
+    <w:rsid w:val="002E7BE8"/>
+    <w:rPr>
+      <w:rFonts w:asciiTheme="majorHAnsi" w:eastAsiaTheme="majorEastAsia" w:hAnsiTheme="majorHAnsi" w:cstheme="majorBidi"/>
+      <w:b/>
+      <w:bCs/>
+      <w:color w:val="5B9BD5" w:themeColor="accent1"/>
+      <w:sz w:val="26"/>
+      <w:szCs w:val="26"/>
+    </w:rPr>
+  </w:style>
+  <w:style w:type="character" w:customStyle="1" w:styleId="Kop1Char">
+    <w:name w:val="Kop 1 Char"/>
+    <w:basedOn w:val="Standaardalinea-lettertype"/>
+    <w:link w:val="Kop1"/>
+    <w:uiPriority w:val="9"/>
+    <w:rsid w:val="0094305D"/>
+    <w:rPr>
+      <w:rFonts w:asciiTheme="majorHAnsi" w:eastAsiaTheme="majorEastAsia" w:hAnsiTheme="majorHAnsi" w:cstheme="majorBidi"/>
+      <w:b/>
+      <w:bCs/>
+      <w:color w:val="2E74B5" w:themeColor="accent1" w:themeShade="BF"/>
+      <w:sz w:val="28"/>
+      <w:szCs w:val="28"/>
     </w:rPr>
   </w:style>
 </w:styles>
@@ -1310,7 +1730,7 @@
   <a:extraClrSchemeLst/>
   <a:extLst>
     <a:ext uri="{05A4C25C-085E-4340-85A3-A5531E510DB2}">
-      <thm15:themeFamily xmlns="" xmlns:thm15="http://schemas.microsoft.com/office/thememl/2012/main" name="Office Theme" id="{62F939B6-93AF-4DB8-9C6B-D6C7DFDC589F}" vid="{4A3C46E8-61CC-4603-A589-7422A47A8E4A}"/>
+      <thm15:themeFamily xmlns:thm15="http://schemas.microsoft.com/office/thememl/2012/main" xmlns="" name="Office Theme" id="{62F939B6-93AF-4DB8-9C6B-D6C7DFDC589F}" vid="{4A3C46E8-61CC-4603-A589-7422A47A8E4A}"/>
     </a:ext>
   </a:extLst>
 </a:theme>
@@ -1321,7 +1741,7 @@
 </file>
 
 <file path=customXml/itemProps1.xml><?xml version="1.0" encoding="utf-8"?>
-<ds:datastoreItem xmlns:ds="http://schemas.openxmlformats.org/officeDocument/2006/customXml" ds:itemID="{4658CD7A-5AF3-402A-B208-ED02F2E6D161}">
+<ds:datastoreItem xmlns:ds="http://schemas.openxmlformats.org/officeDocument/2006/customXml" ds:itemID="{B56A87E1-052A-46B5-9506-1C41D0DCE314}">
   <ds:schemaRefs>
     <ds:schemaRef ds:uri="http://schemas.openxmlformats.org/officeDocument/2006/bibliography"/>
   </ds:schemaRefs>

</xml_diff>